<commit_message>
added recent engagements and keywords
</commit_message>
<xml_diff>
--- a/Resume Burdick Greg SDET.docx
+++ b/Resume Burdick Greg SDET.docx
@@ -70,7 +70,7 @@
         <w:rPr>
           <w:rtl w:val="0"/>
         </w:rPr>
-        <w:t xml:space="preserve">Accomplished, University degreed IT professional with over 20 years’ experience (7 years in SQA, 11 years in BI, 3 years in technical call center).</w:t>
+        <w:t xml:space="preserve">Accomplished, University degreed IT professional with over 20 years’ experience (9 years in SQA, 11 years in BI, 3 years in technical call center).</w:t>
       </w:r>
     </w:p>
     <w:p>
@@ -224,7 +224,7 @@
               <w:rPr>
                 <w:rtl w:val="0"/>
               </w:rPr>
-              <w:t xml:space="preserve">Java, C#, Python, Groovy, JavaScript, SQL (TSQL), PowerShell, RPGIII / RPG400, Visual Basic,  HTML, XHTML, XML, CSS, Bash/Unix, RUST</w:t>
+              <w:t xml:space="preserve">Java, C#, Python, Groovy, JavaScript, SQL (TSQL), PowerShell, RPGIII / RPG400, Visual Basic,  HTML, XHTML, XML, CSS, Bash/Unix</w:t>
             </w:r>
           </w:p>
         </w:tc>
@@ -318,7 +318,7 @@
               <w:rPr>
                 <w:rtl w:val="0"/>
               </w:rPr>
-              <w:t xml:space="preserve">.Net, Json.Net, Groovy, Spock, Entity Framework, Spring, SpringBoot, Dapper (micro ORM), NUnit, JUnit, Selenium (Web Driver), LINQ, RabbitMQ</w:t>
+              <w:t xml:space="preserve">.Net, Json.Net, Groovy, Spock, Entity Framework, Spring, SpringBoot, Dapper (micro ORM), NUnit, JUnit, Selenium (Web Driver), LINQ, RabbitMQ, Apache Tomcat</w:t>
             </w:r>
           </w:p>
         </w:tc>
@@ -365,7 +365,7 @@
               <w:rPr>
                 <w:rtl w:val="0"/>
               </w:rPr>
-              <w:t xml:space="preserve">Visual Studio, IntelliJ, Eclipse, Git, GitHub, BitBucket, Docker, Jenkins, Maven, NUGet, SoapUI, JIRA, Rally, QTest, HP ALM / QTP and UFT, Postman, Insomnia, JMeter, StyleCop, GhostDoc, Windows Powershell ISE, Subversion (SVN), Azure DevOps</w:t>
+              <w:t xml:space="preserve">Visual Studio, IntelliJ IDEA, Eclipse, Git, GitHub, BitBucket, Docker, Jenkins, Maven, NUGet, SoapUI, JIRA, Rally, QTest, HP ALM / QTP and UFT, Postman, Insomnia, JMeter, StyleCop, GhostDoc, Windows Powershell ISE, Subversion (SVN), Azure DevOps, TeamCity, Splunk, Gradle, Digital.ai (VersionOne), Swagger</w:t>
             </w:r>
           </w:p>
         </w:tc>
@@ -500,10 +500,10 @@
         <w:rPr>
           <w:rtl w:val="0"/>
         </w:rPr>
-        <w:t xml:space="preserve">Solomon Partners Consulting</w:t>
-        <w:tab/>
-        <w:tab/>
-        <w:t xml:space="preserve">February 2019 - April 2019</w:t>
+        <w:t xml:space="preserve">Ambient Consulting</w:t>
+        <w:tab/>
+        <w:tab/>
+        <w:t xml:space="preserve">February 2021 - March 2021</w:t>
       </w:r>
     </w:p>
     <w:p>
@@ -520,55 +520,98 @@
           <w:b w:val="1"/>
           <w:rtl w:val="0"/>
         </w:rPr>
-        <w:t xml:space="preserve">SDET consultant at Allianz</w:t>
-        <w:tab/>
-        <w:tab/>
-      </w:r>
-      <w:r>
-        <w:rPr>
-          <w:rtl w:val="0"/>
-        </w:rPr>
-        <w:t xml:space="preserve">February 2019 - April 2019</w:t>
-      </w:r>
-    </w:p>
-    <w:p>
-      <w:pPr>
-        <w:numPr>
-          <w:ilvl w:val="0"/>
-          <w:numId w:val="4"/>
-        </w:numPr>
-        <w:tabs>
-          <w:tab w:val="left" w:pos="450"/>
-          <w:tab w:val="left" w:pos="8550"/>
-          <w:tab w:val="right" w:pos="10260"/>
-        </w:tabs>
-        <w:ind w:left="450" w:hanging="270"/>
-      </w:pPr>
-      <w:r>
-        <w:rPr>
-          <w:rtl w:val="0"/>
-        </w:rPr>
-        <w:t xml:space="preserve">Strengthened the depth and competency of automated testing competency center especially related to Selenium based C# .Net tests and frameworks.</w:t>
-      </w:r>
-    </w:p>
-    <w:p>
-      <w:pPr>
-        <w:numPr>
-          <w:ilvl w:val="0"/>
-          <w:numId w:val="4"/>
-        </w:numPr>
-        <w:tabs>
-          <w:tab w:val="left" w:pos="450"/>
-          <w:tab w:val="left" w:pos="8550"/>
-          <w:tab w:val="right" w:pos="10260"/>
-        </w:tabs>
-        <w:ind w:left="450" w:hanging="270"/>
-      </w:pPr>
-      <w:r>
-        <w:rPr>
-          <w:rtl w:val="0"/>
-        </w:rPr>
-        <w:t xml:space="preserve">Enhanced onboarding efficiency by authoring on-boarding documentation and system configuration specifications.</w:t>
+        <w:t xml:space="preserve">Senior Quality Engineer (QE) at Client Company</w:t>
+        <w:tab/>
+        <w:tab/>
+      </w:r>
+      <w:r>
+        <w:rPr>
+          <w:rtl w:val="0"/>
+        </w:rPr>
+        <w:t xml:space="preserve">February 2021 - March 2021</w:t>
+      </w:r>
+    </w:p>
+    <w:p>
+      <w:pPr>
+        <w:numPr>
+          <w:ilvl w:val="0"/>
+          <w:numId w:val="4"/>
+        </w:numPr>
+        <w:tabs>
+          <w:tab w:val="left" w:pos="450"/>
+          <w:tab w:val="left" w:pos="8550"/>
+          <w:tab w:val="right" w:pos="10260"/>
+        </w:tabs>
+        <w:ind w:left="450" w:hanging="270"/>
+      </w:pPr>
+      <w:r>
+        <w:rPr>
+          <w:rtl w:val="0"/>
+        </w:rPr>
+        <w:t xml:space="preserve">Advanced Project team’s Agile literacy by advocating for industry standard best practices including: certification system of record, actionable stories, explicit and uniquely identified Acceptance Criteria, data model and cardinality diagrams and/or references.  Served as change agent and quality advocate.</w:t>
+      </w:r>
+    </w:p>
+    <w:p>
+      <w:pPr>
+        <w:numPr>
+          <w:ilvl w:val="0"/>
+          <w:numId w:val="4"/>
+        </w:numPr>
+        <w:tabs>
+          <w:tab w:val="left" w:pos="450"/>
+          <w:tab w:val="left" w:pos="8550"/>
+          <w:tab w:val="right" w:pos="10260"/>
+        </w:tabs>
+        <w:ind w:left="450" w:hanging="270"/>
+      </w:pPr>
+      <w:r>
+        <w:rPr>
+          <w:rtl w:val="0"/>
+        </w:rPr>
+        <w:t xml:space="preserve">Prepared project team for eventual ‘Shift - Left’ approach to development and automation by authoring multiple Confluence pages and exposing them to project team and key enterprise decision makers.</w:t>
+      </w:r>
+    </w:p>
+    <w:p>
+      <w:pPr>
+        <w:numPr>
+          <w:ilvl w:val="0"/>
+          <w:numId w:val="4"/>
+        </w:numPr>
+        <w:tabs>
+          <w:tab w:val="left" w:pos="450"/>
+          <w:tab w:val="left" w:pos="8550"/>
+          <w:tab w:val="right" w:pos="10260"/>
+        </w:tabs>
+        <w:ind w:left="450" w:hanging="270"/>
+      </w:pPr>
+      <w:r>
+        <w:rPr>
+          <w:rtl w:val="0"/>
+        </w:rPr>
+        <w:t xml:space="preserve">Extended API automated coverage, following the established pattern.</w:t>
+      </w:r>
+    </w:p>
+    <w:p>
+      <w:pPr>
+        <w:numPr>
+          <w:ilvl w:val="0"/>
+          <w:numId w:val="4"/>
+        </w:numPr>
+        <w:tabs>
+          <w:tab w:val="left" w:pos="450"/>
+          <w:tab w:val="left" w:pos="8550"/>
+          <w:tab w:val="right" w:pos="10260"/>
+        </w:tabs>
+        <w:ind w:left="450" w:hanging="270"/>
+        <w:rPr>
+          <w:u w:val="none"/>
+        </w:rPr>
+      </w:pPr>
+      <w:r>
+        <w:rPr>
+          <w:rtl w:val="0"/>
+        </w:rPr>
+        <w:t xml:space="preserve">Enhanced understanding and importance of security related automated tests (vertical and horizontal access controls) by establishing relationship with security team manager and documenting the relationship between QA and security.</w:t>
       </w:r>
     </w:p>
     <w:p>
@@ -584,7 +627,6 @@
         <w:rPr>
           <w:rtl w:val="0"/>
         </w:rPr>
-        <w:t xml:space="preserve">Increased flexibility and bandwidth of automated testing competency center by supporting and maintaining both UFT </w:t>
       </w:r>
     </w:p>
     <w:p>
@@ -600,6 +642,10 @@
         <w:rPr>
           <w:rtl w:val="0"/>
         </w:rPr>
+        <w:t xml:space="preserve">Insight Global</w:t>
+        <w:tab/>
+        <w:tab/>
+        <w:t xml:space="preserve">September 2020 - October 2020</w:t>
       </w:r>
     </w:p>
     <w:p>
@@ -613,12 +659,87 @@
       </w:pPr>
       <w:r>
         <w:rPr>
+          <w:b w:val="1"/>
+          <w:rtl w:val="0"/>
+        </w:rPr>
+        <w:t xml:space="preserve">DevSecOps Engineer at Meritain Health</w:t>
+        <w:tab/>
+        <w:tab/>
+      </w:r>
+      <w:r>
+        <w:rPr>
+          <w:rtl w:val="0"/>
+        </w:rPr>
+        <w:t xml:space="preserve">September 2020 - October 2020</w:t>
+      </w:r>
+    </w:p>
+    <w:p>
+      <w:pPr>
+        <w:numPr>
+          <w:ilvl w:val="0"/>
+          <w:numId w:val="4"/>
+        </w:numPr>
+        <w:tabs>
+          <w:tab w:val="left" w:pos="450"/>
+          <w:tab w:val="left" w:pos="8550"/>
+          <w:tab w:val="right" w:pos="10260"/>
+        </w:tabs>
+        <w:ind w:left="450" w:hanging="270"/>
+      </w:pPr>
+      <w:r>
+        <w:rPr>
+          <w:rtl w:val="0"/>
+        </w:rPr>
+        <w:t xml:space="preserve">Position cut before start date</w:t>
+      </w:r>
+    </w:p>
+    <w:p>
+      <w:pPr>
+        <w:tabs>
+          <w:tab w:val="left" w:pos="450"/>
+          <w:tab w:val="left" w:pos="7920"/>
+          <w:tab w:val="right" w:pos="10800"/>
+        </w:tabs>
+        <w:rPr/>
+      </w:pPr>
+      <w:r>
+        <w:rPr>
+          <w:rtl w:val="0"/>
+        </w:rPr>
+      </w:r>
+    </w:p>
+    <w:p>
+      <w:pPr>
+        <w:tabs>
+          <w:tab w:val="left" w:pos="450"/>
+          <w:tab w:val="left" w:pos="7920"/>
+          <w:tab w:val="right" w:pos="10800"/>
+        </w:tabs>
+        <w:rPr/>
+      </w:pPr>
+      <w:r>
+        <w:rPr>
+          <w:rtl w:val="0"/>
+        </w:rPr>
+      </w:r>
+    </w:p>
+    <w:p>
+      <w:pPr>
+        <w:tabs>
+          <w:tab w:val="left" w:pos="450"/>
+          <w:tab w:val="left" w:pos="7920"/>
+          <w:tab w:val="right" w:pos="10800"/>
+        </w:tabs>
+        <w:rPr/>
+      </w:pPr>
+      <w:r>
+        <w:rPr>
           <w:rtl w:val="0"/>
         </w:rPr>
         <w:t xml:space="preserve">Apex Systems</w:t>
         <w:tab/>
         <w:tab/>
-        <w:t xml:space="preserve">June 2019 - Present</w:t>
+        <w:t xml:space="preserve">June 2019 - August 2020</w:t>
       </w:r>
     </w:p>
     <w:p>
@@ -780,6 +901,24 @@
           <w:b w:val="1"/>
         </w:rPr>
       </w:pPr>
+      <w:r>
+        <w:rPr>
+          <w:rtl w:val="0"/>
+        </w:rPr>
+      </w:r>
+    </w:p>
+    <w:p>
+      <w:pPr>
+        <w:tabs>
+          <w:tab w:val="left" w:pos="450"/>
+          <w:tab w:val="left" w:pos="7920"/>
+          <w:tab w:val="right" w:pos="10800"/>
+        </w:tabs>
+        <w:rPr/>
+      </w:pPr>
+      <w:r>
+        <w:br w:type="page"/>
+      </w:r>
       <w:r>
         <w:rPr>
           <w:rtl w:val="0"/>
@@ -961,9 +1100,6 @@
       </w:pPr>
       <w:r>
         <w:rPr>
-          <w:rFonts w:ascii="Calibri" w:cs="Calibri" w:eastAsia="Calibri" w:hAnsi="Calibri"/>
-          <w:sz w:val="22"/>
-          <w:szCs w:val="22"/>
           <w:rtl w:val="0"/>
         </w:rPr>
         <w:t xml:space="preserve">Trissential, Plymouth, Minnesota </w:t>
@@ -1542,7 +1678,7 @@
         <w:rPr>
           <w:rtl w:val="0"/>
         </w:rPr>
-        <w:t xml:space="preserve">Questar, Apple Valley, MN</w:t>
+        <w:t xml:space="preserve">Questar Assessment, Apple Valley, MN</w:t>
         <w:tab/>
         <w:t xml:space="preserve">August 2016 - June 2017</w:t>
       </w:r>
@@ -1709,9 +1845,6 @@
       </w:pPr>
       <w:r>
         <w:rPr>
-          <w:rFonts w:ascii="Calibri" w:cs="Calibri" w:eastAsia="Calibri" w:hAnsi="Calibri"/>
-          <w:sz w:val="22"/>
-          <w:szCs w:val="22"/>
           <w:rtl w:val="0"/>
         </w:rPr>
         <w:t xml:space="preserve">tapQA, St. Louis Park, Minnesota </w:t>
@@ -1872,25 +2005,6 @@
           <w:tab w:val="left" w:pos="450"/>
           <w:tab w:val="right" w:pos="10800"/>
         </w:tabs>
-        <w:rPr>
-          <w:b w:val="1"/>
-        </w:rPr>
-      </w:pPr>
-      <w:r>
-        <w:br w:type="page"/>
-      </w:r>
-      <w:r>
-        <w:rPr>
-          <w:rtl w:val="0"/>
-        </w:rPr>
-      </w:r>
-    </w:p>
-    <w:p>
-      <w:pPr>
-        <w:tabs>
-          <w:tab w:val="left" w:pos="450"/>
-          <w:tab w:val="right" w:pos="10800"/>
-        </w:tabs>
         <w:rPr/>
       </w:pPr>
       <w:r>
@@ -2012,9 +2126,8 @@
     <w:p>
       <w:pPr>
         <w:tabs>
-          <w:tab w:val="left" w:pos="450"/>
-          <w:tab w:val="left" w:pos="8550"/>
-          <w:tab w:val="right" w:pos="10260"/>
+          <w:tab w:val="left" w:pos="8550"/>
+          <w:tab w:val="right" w:pos="10800"/>
         </w:tabs>
         <w:rPr/>
       </w:pPr>
@@ -3098,7 +3211,7 @@
           <w:b w:val="1"/>
           <w:rtl w:val="0"/>
         </w:rPr>
-        <w:t xml:space="preserve">COGNOS Power Play 6.6, </w:t>
+        <w:t xml:space="preserve">COGNOS PowerPlay 6.6, </w:t>
       </w:r>
       <w:r>
         <w:rPr>

</xml_diff>